<commit_message>
Gjort endringer til innlevering
</commit_message>
<xml_diff>
--- a/SeeCorrectMake/See It, Correct It, Now Make It.docx
+++ b/SeeCorrectMake/See It, Correct It, Now Make It.docx
@@ -34,6 +34,89 @@
         <w:spacing w:line="360" w:lineRule="auto"/>
       </w:pPr>
       <w:r>
+        <w:t>Personer på gruppen</w:t>
+      </w:r>
+    </w:p>
+    <w:p>
+      <w:pPr>
+        <w:spacing w:line="360" w:lineRule="auto"/>
+      </w:pPr>
+      <w:r>
+        <w:t>Ole Jørgen Knoph</w:t>
+      </w:r>
+      <w:r>
+        <w:tab/>
+      </w:r>
+      <w:r>
+        <w:tab/>
+      </w:r>
+      <w:r>
+        <w:tab/>
+      </w:r>
+      <w:r>
+        <w:tab/>
+      </w:r>
+      <w:r>
+        <w:tab/>
+      </w:r>
+      <w:r>
+        <w:tab/>
+      </w:r>
+      <w:r>
+        <w:tab/>
+        <w:t xml:space="preserve">Arian </w:t>
+      </w:r>
+      <w:proofErr w:type="spellStart"/>
+      <w:r>
+        <w:t>Saralani</w:t>
+      </w:r>
+      <w:proofErr w:type="spellEnd"/>
+    </w:p>
+    <w:p>
+      <w:pPr>
+        <w:spacing w:line="360" w:lineRule="auto"/>
+      </w:pPr>
+      <w:r>
+        <w:t>S354371</w:t>
+      </w:r>
+      <w:r>
+        <w:tab/>
+      </w:r>
+      <w:r>
+        <w:tab/>
+      </w:r>
+      <w:r>
+        <w:tab/>
+      </w:r>
+      <w:r>
+        <w:tab/>
+      </w:r>
+      <w:r>
+        <w:tab/>
+      </w:r>
+      <w:r>
+        <w:tab/>
+      </w:r>
+      <w:r>
+        <w:tab/>
+      </w:r>
+      <w:r>
+        <w:tab/>
+        <w:t>s354589</w:t>
+      </w:r>
+    </w:p>
+    <w:p>
+      <w:pPr>
+        <w:pStyle w:val="Overskrift2"/>
+        <w:spacing w:line="360" w:lineRule="auto"/>
+      </w:pPr>
+    </w:p>
+    <w:p>
+      <w:pPr>
+        <w:pStyle w:val="Overskrift2"/>
+        <w:spacing w:line="360" w:lineRule="auto"/>
+      </w:pPr>
+      <w:r>
         <w:t>Nettside:</w:t>
       </w:r>
     </w:p>
@@ -49,6 +132,26 @@
       </w:r>
       <w:r>
         <w:t>.</w:t>
+      </w:r>
+      <w:r>
+        <w:t xml:space="preserve"> </w:t>
+      </w:r>
+    </w:p>
+    <w:p>
+      <w:pPr>
+        <w:spacing w:line="360" w:lineRule="auto"/>
+      </w:pPr>
+      <w:r>
+        <w:t>Har tatt utgangspunkt i Ole Jørgen (s354371) sin PACT</w:t>
+      </w:r>
+      <w:r>
+        <w:t xml:space="preserve"> (vedlagt). Har også lagt ved Arian</w:t>
+      </w:r>
+      <w:r>
+        <w:t xml:space="preserve"> (s354589)</w:t>
+      </w:r>
+      <w:r>
+        <w:t xml:space="preserve"> sin PACT.</w:t>
       </w:r>
     </w:p>
     <w:p>
@@ -74,6 +177,12 @@
         <w:pStyle w:val="Overskrift2"/>
         <w:spacing w:line="360" w:lineRule="auto"/>
       </w:pPr>
+    </w:p>
+    <w:p>
+      <w:pPr>
+        <w:pStyle w:val="Overskrift2"/>
+        <w:spacing w:line="360" w:lineRule="auto"/>
+      </w:pPr>
       <w:r>
         <w:t>Visuell analyse av nettside</w:t>
       </w:r>
@@ -195,6 +304,7 @@
         <w:spacing w:line="360" w:lineRule="auto"/>
       </w:pPr>
       <w:r>
+        <w:lastRenderedPageBreak/>
         <w:t>På side 3 er det ingen forstyrrende elementer</w:t>
       </w:r>
       <w:r>
@@ -262,7 +372,6 @@
         <w:spacing w:line="360" w:lineRule="auto"/>
       </w:pPr>
       <w:r>
-        <w:lastRenderedPageBreak/>
         <w:t>Legge til tilbakemelding (hover-effekt) på menyene slik at brukeren ve</w:t>
       </w:r>
       <w:r>
@@ -1055,6 +1164,18 @@
       <w:shd w:val="clear" w:color="auto" w:fill="E1DFDD"/>
     </w:rPr>
   </w:style>
+  <w:style w:type="character" w:styleId="Fulgthyperkobling">
+    <w:name w:val="FollowedHyperlink"/>
+    <w:basedOn w:val="Standardskriftforavsnitt"/>
+    <w:uiPriority w:val="99"/>
+    <w:semiHidden/>
+    <w:unhideWhenUsed/>
+    <w:rsid w:val="00870884"/>
+    <w:rPr>
+      <w:color w:val="954F72" w:themeColor="followedHyperlink"/>
+      <w:u w:val="single"/>
+    </w:rPr>
+  </w:style>
 </w:styles>
 </file>
 

</xml_diff>